<commit_message>
updated url for repo
</commit_message>
<xml_diff>
--- a/assignment1/Submission.docx
+++ b/assignment1/Submission.docx
@@ -48,12 +48,26 @@
       </w:r>
     </w:p>
     <w:p>
-      <w:r>
-        <w:t>https://github.com/AndyCunninghamCSU/CSC500_assignments</w:t>
-      </w:r>
-      <w:r>
-        <w:t>/assignment1</w:t>
-      </w:r>
+      <w:pPr>
+        <w:pStyle w:val="Heading1"/>
+        <w:rPr>
+          <w:rFonts w:asciiTheme="minorHAnsi" w:eastAsiaTheme="minorHAnsi" w:hAnsiTheme="minorHAnsi" w:cstheme="minorBidi"/>
+          <w:color w:val="auto"/>
+          <w:sz w:val="22"/>
+          <w:szCs w:val="22"/>
+        </w:rPr>
+      </w:pPr>
+      <w:hyperlink r:id="rId4" w:history="1">
+        <w:r>
+          <w:rPr>
+            <w:rStyle w:val="Hyperlink"/>
+            <w:rFonts w:asciiTheme="minorHAnsi" w:eastAsiaTheme="minorHAnsi" w:hAnsiTheme="minorHAnsi" w:cstheme="minorBidi"/>
+            <w:sz w:val="22"/>
+            <w:szCs w:val="22"/>
+          </w:rPr>
+          <w:t>https://github.com/AndyCunninghamCSU/CSC500_assignments/tree/main/assignment1</w:t>
+        </w:r>
+      </w:hyperlink>
     </w:p>
     <w:p>
       <w:pPr>
@@ -103,7 +117,7 @@
                     <pic:cNvPicPr/>
                   </pic:nvPicPr>
                   <pic:blipFill>
-                    <a:blip r:embed="rId4"/>
+                    <a:blip r:embed="rId5"/>
                     <a:stretch>
                       <a:fillRect/>
                     </a:stretch>
@@ -154,7 +168,7 @@
                     <pic:cNvPicPr/>
                   </pic:nvPicPr>
                   <pic:blipFill>
-                    <a:blip r:embed="rId5"/>
+                    <a:blip r:embed="rId6"/>
                     <a:stretch>
                       <a:fillRect/>
                     </a:stretch>
@@ -204,7 +218,7 @@
                     <pic:cNvPicPr/>
                   </pic:nvPicPr>
                   <pic:blipFill>
-                    <a:blip r:embed="rId6"/>
+                    <a:blip r:embed="rId7"/>
                     <a:stretch>
                       <a:fillRect/>
                     </a:stretch>
@@ -280,7 +294,7 @@
                     <pic:cNvPicPr/>
                   </pic:nvPicPr>
                   <pic:blipFill>
-                    <a:blip r:embed="rId7"/>
+                    <a:blip r:embed="rId8"/>
                     <a:stretch>
                       <a:fillRect/>
                     </a:stretch>
@@ -331,7 +345,7 @@
                     <pic:cNvPicPr/>
                   </pic:nvPicPr>
                   <pic:blipFill>
-                    <a:blip r:embed="rId8"/>
+                    <a:blip r:embed="rId9"/>
                     <a:stretch>
                       <a:fillRect/>
                     </a:stretch>
@@ -381,7 +395,7 @@
                     <pic:cNvPicPr/>
                   </pic:nvPicPr>
                   <pic:blipFill>
-                    <a:blip r:embed="rId9"/>
+                    <a:blip r:embed="rId10"/>
                     <a:stretch>
                       <a:fillRect/>
                     </a:stretch>
@@ -1328,6 +1342,29 @@
       <w:spacing w:val="5"/>
     </w:rPr>
   </w:style>
+  <w:style w:type="character" w:styleId="Hyperlink">
+    <w:name w:val="Hyperlink"/>
+    <w:basedOn w:val="DefaultParagraphFont"/>
+    <w:uiPriority w:val="99"/>
+    <w:unhideWhenUsed/>
+    <w:rsid w:val="00C9193B"/>
+    <w:rPr>
+      <w:color w:val="467886" w:themeColor="hyperlink"/>
+      <w:u w:val="single"/>
+    </w:rPr>
+  </w:style>
+  <w:style w:type="character" w:styleId="UnresolvedMention">
+    <w:name w:val="Unresolved Mention"/>
+    <w:basedOn w:val="DefaultParagraphFont"/>
+    <w:uiPriority w:val="99"/>
+    <w:semiHidden/>
+    <w:unhideWhenUsed/>
+    <w:rsid w:val="00C9193B"/>
+    <w:rPr>
+      <w:color w:val="605E5C"/>
+      <w:shd w:val="clear" w:color="auto" w:fill="E1DFDD"/>
+    </w:rPr>
+  </w:style>
 </w:styles>
 </file>
 

</xml_diff>